<commit_message>
Added class diagram for ISAD CW2
</commit_message>
<xml_diff>
--- a/Info analysis/Course work/CW2/COMP11113 ISAD CW2 specification T1 2024-25.docx
+++ b/Info analysis/Course work/CW2/COMP11113 ISAD CW2 specification T1 2024-25.docx
@@ -878,7 +878,20 @@
         <w:rPr>
           <w:sz w:val="24"/>
         </w:rPr>
-        <w:t xml:space="preserve"> including their name, address, telephone number and email address for the store manager to order new DVDs in future. </w:t>
+        <w:t xml:space="preserve"> including their </w:t>
+      </w:r>
+      <w:r>
+        <w:rPr>
+          <w:sz w:val="24"/>
+          <w:highlight w:val="yellow"/>
+        </w:rPr>
+        <w:t>name, address, telephone number and email address</w:t>
+      </w:r>
+      <w:r>
+        <w:rPr>
+          <w:sz w:val="24"/>
+        </w:rPr>
+        <w:t xml:space="preserve"> for the store manager to order new DVDs in future. </w:t>
       </w:r>
     </w:p>
     <w:p>
@@ -938,7 +951,20 @@
         <w:rPr>
           <w:sz w:val="24"/>
         </w:rPr>
-        <w:t xml:space="preserve">form has an order number, order date, video store name, address, telephone number and email address on the top of the form. To order </w:t>
+        <w:t xml:space="preserve">form has an </w:t>
+      </w:r>
+      <w:r>
+        <w:rPr>
+          <w:sz w:val="24"/>
+          <w:highlight w:val="green"/>
+        </w:rPr>
+        <w:t>order number, order date, video store name, address, telephone number and email address</w:t>
+      </w:r>
+      <w:r>
+        <w:rPr>
+          <w:sz w:val="24"/>
+        </w:rPr>
+        <w:t xml:space="preserve"> on the top of the form. To order </w:t>
       </w:r>
       <w:r>
         <w:rPr>
@@ -969,58 +995,104 @@
       <w:r>
         <w:rPr>
           <w:sz w:val="24"/>
+          <w:highlight w:val="green"/>
+        </w:rPr>
+        <w:t>order form</w:t>
+      </w:r>
+      <w:r>
+        <w:rPr>
+          <w:sz w:val="24"/>
+        </w:rPr>
+        <w:t xml:space="preserve">. </w:t>
+      </w:r>
+      <w:r>
+        <w:rPr>
+          <w:sz w:val="24"/>
+        </w:rPr>
+        <w:t xml:space="preserve">Each </w:t>
+      </w:r>
+      <w:r>
+        <w:rPr>
+          <w:sz w:val="24"/>
+          <w:highlight w:val="green"/>
+        </w:rPr>
+        <w:t xml:space="preserve">order line </w:t>
+      </w:r>
+      <w:r>
+        <w:rPr>
+          <w:sz w:val="24"/>
           <w:highlight w:val="yellow"/>
         </w:rPr>
+        <w:t>presents</w:t>
+      </w:r>
+      <w:r>
+        <w:rPr>
+          <w:sz w:val="24"/>
+        </w:rPr>
+        <w:t xml:space="preserve"> a</w:t>
+      </w:r>
+      <w:r>
+        <w:rPr>
+          <w:sz w:val="24"/>
+        </w:rPr>
+        <w:t xml:space="preserve"> DVD item</w:t>
+      </w:r>
+      <w:r>
+        <w:rPr>
+          <w:sz w:val="24"/>
+        </w:rPr>
+        <w:t xml:space="preserve"> filled with the </w:t>
+      </w:r>
+      <w:r>
+        <w:rPr>
+          <w:sz w:val="24"/>
+          <w:highlight w:val="green"/>
+        </w:rPr>
+        <w:t>DVD title, release year, copy price, the number of copies to be ordered, and the subtotal cost of the item</w:t>
+      </w:r>
+      <w:r>
+        <w:rPr>
+          <w:sz w:val="24"/>
+        </w:rPr>
+        <w:t xml:space="preserve">. The </w:t>
+      </w:r>
+      <w:r>
+        <w:rPr>
+          <w:sz w:val="24"/>
+        </w:rPr>
+        <w:t xml:space="preserve">subtotal cost </w:t>
+      </w:r>
+      <w:r>
+        <w:rPr>
+          <w:sz w:val="24"/>
+        </w:rPr>
+        <w:t xml:space="preserve">of each item is also added to the </w:t>
+      </w:r>
+      <w:r>
+        <w:rPr>
+          <w:sz w:val="24"/>
+          <w:highlight w:val="green"/>
+        </w:rPr>
+        <w:t>total cost of the order</w:t>
+      </w:r>
+      <w:r>
+        <w:rPr>
+          <w:sz w:val="24"/>
+        </w:rPr>
+        <w:t xml:space="preserve"> on the bottom of the </w:t>
+      </w:r>
+      <w:r>
+        <w:rPr>
+          <w:sz w:val="24"/>
+          <w:highlight w:val="green"/>
+        </w:rPr>
         <w:t>order form</w:t>
       </w:r>
       <w:r>
         <w:rPr>
           <w:sz w:val="24"/>
         </w:rPr>
-        <w:t xml:space="preserve">. </w:t>
-      </w:r>
-      <w:r>
-        <w:rPr>
-          <w:sz w:val="24"/>
-        </w:rPr>
-        <w:t xml:space="preserve">Each </w:t>
-      </w:r>
-      <w:r>
-        <w:rPr>
-          <w:sz w:val="24"/>
-          <w:highlight w:val="yellow"/>
-        </w:rPr>
-        <w:t>order line presents</w:t>
-      </w:r>
-      <w:r>
-        <w:rPr>
-          <w:sz w:val="24"/>
-        </w:rPr>
-        <w:t xml:space="preserve"> a</w:t>
-      </w:r>
-      <w:r>
-        <w:rPr>
-          <w:sz w:val="24"/>
-        </w:rPr>
-        <w:t xml:space="preserve"> DVD item</w:t>
-      </w:r>
-      <w:r>
-        <w:rPr>
-          <w:sz w:val="24"/>
-        </w:rPr>
-        <w:t xml:space="preserve"> filled with the DVD title, release year, copy price, the number of copies to be ordered, and the subtotal cost of the item. The </w:t>
-      </w:r>
-      <w:r>
-        <w:rPr>
-          <w:sz w:val="24"/>
-        </w:rPr>
-        <w:t xml:space="preserve">subtotal cost </w:t>
-      </w:r>
-      <w:r>
-        <w:rPr>
-          <w:sz w:val="24"/>
-        </w:rPr>
-        <w:t xml:space="preserve">of each item is also added to the total cost of the order on the bottom of the order form. Suppliers usually </w:t>
+        <w:t xml:space="preserve">. Suppliers usually </w:t>
       </w:r>
       <w:r>
         <w:rPr>
@@ -1192,7 +1264,20 @@
         <w:rPr>
           <w:sz w:val="24"/>
         </w:rPr>
-        <w:t xml:space="preserve">ing DVD rentals and returns. To support this facility, new arrived DVDs </w:t>
+        <w:t xml:space="preserve">ing DVD rentals and returns. To support this facility, new arrived </w:t>
+      </w:r>
+      <w:r>
+        <w:rPr>
+          <w:sz w:val="24"/>
+          <w:highlight w:val="green"/>
+        </w:rPr>
+        <w:t>DVDs</w:t>
+      </w:r>
+      <w:r>
+        <w:rPr>
+          <w:sz w:val="24"/>
+        </w:rPr>
+        <w:t xml:space="preserve"> </w:t>
       </w:r>
       <w:r>
         <w:rPr>
@@ -1210,15 +1295,31 @@
       <w:r>
         <w:rPr>
           <w:sz w:val="24"/>
+          <w:highlight w:val="green"/>
+        </w:rPr>
+        <w:t>barcoded</w:t>
+      </w:r>
+      <w:r>
+        <w:rPr>
+          <w:sz w:val="24"/>
+        </w:rPr>
+        <w:t xml:space="preserve"> using the system before being put on the </w:t>
+      </w:r>
+      <w:r>
+        <w:rPr>
+          <w:rFonts w:hint="eastAsia"/>
+          <w:sz w:val="24"/>
           <w:highlight w:val="yellow"/>
-        </w:rPr>
-        <w:t>barcoded</w:t>
-      </w:r>
-      <w:r>
-        <w:rPr>
-          <w:sz w:val="24"/>
-        </w:rPr>
-        <w:t xml:space="preserve"> using the system before being put on the </w:t>
+          <w:lang w:eastAsia="zh-CN"/>
+        </w:rPr>
+        <w:t xml:space="preserve">store </w:t>
+      </w:r>
+      <w:r>
+        <w:rPr>
+          <w:sz w:val="24"/>
+          <w:highlight w:val="yellow"/>
+        </w:rPr>
+        <w:t>shel</w:t>
       </w:r>
       <w:r>
         <w:rPr>
@@ -1227,83 +1328,92 @@
           <w:highlight w:val="yellow"/>
           <w:lang w:eastAsia="zh-CN"/>
         </w:rPr>
-        <w:t xml:space="preserve">store </w:t>
+        <w:t>ves</w:t>
+      </w:r>
+      <w:r>
+        <w:rPr>
+          <w:sz w:val="24"/>
+        </w:rPr>
+        <w:t xml:space="preserve">. The system </w:t>
       </w:r>
       <w:r>
         <w:rPr>
           <w:sz w:val="24"/>
           <w:highlight w:val="yellow"/>
-        </w:rPr>
-        <w:t>shel</w:t>
+          <w:lang w:eastAsia="zh-CN"/>
+        </w:rPr>
+        <w:t>stores a record</w:t>
+      </w:r>
+      <w:r>
+        <w:rPr>
+          <w:sz w:val="24"/>
+          <w:lang w:eastAsia="zh-CN"/>
+        </w:rPr>
+        <w:t xml:space="preserve"> of</w:t>
+      </w:r>
+      <w:r>
+        <w:rPr>
+          <w:sz w:val="24"/>
+        </w:rPr>
+        <w:t xml:space="preserve"> each of </w:t>
+      </w:r>
+      <w:r>
+        <w:rPr>
+          <w:sz w:val="24"/>
+          <w:highlight w:val="green"/>
+        </w:rPr>
+        <w:t>DVDs with its barcode</w:t>
+      </w:r>
+      <w:r>
+        <w:rPr>
+          <w:sz w:val="24"/>
+        </w:rPr>
+        <w:t xml:space="preserve">, </w:t>
+      </w:r>
+      <w:r>
+        <w:rPr>
+          <w:sz w:val="24"/>
+          <w:highlight w:val="green"/>
+        </w:rPr>
+        <w:t xml:space="preserve">title, producer, </w:t>
       </w:r>
       <w:r>
         <w:rPr>
           <w:rFonts w:hint="eastAsia"/>
           <w:sz w:val="24"/>
-          <w:highlight w:val="yellow"/>
-          <w:lang w:eastAsia="zh-CN"/>
-        </w:rPr>
-        <w:t>ves</w:t>
-      </w:r>
-      <w:r>
-        <w:rPr>
-          <w:sz w:val="24"/>
-        </w:rPr>
-        <w:t xml:space="preserve">. The system </w:t>
-      </w:r>
-      <w:r>
-        <w:rPr>
-          <w:sz w:val="24"/>
-          <w:highlight w:val="yellow"/>
-          <w:lang w:eastAsia="zh-CN"/>
-        </w:rPr>
-        <w:t>stores a record</w:t>
-      </w:r>
-      <w:r>
-        <w:rPr>
-          <w:sz w:val="24"/>
-          <w:lang w:eastAsia="zh-CN"/>
-        </w:rPr>
-        <w:t xml:space="preserve"> of</w:t>
-      </w:r>
-      <w:r>
-        <w:rPr>
-          <w:sz w:val="24"/>
-        </w:rPr>
-        <w:t xml:space="preserve"> each of </w:t>
-      </w:r>
-      <w:r>
-        <w:rPr>
-          <w:sz w:val="24"/>
-          <w:highlight w:val="yellow"/>
-        </w:rPr>
-        <w:t>DVDs with its barcode</w:t>
-      </w:r>
-      <w:r>
-        <w:rPr>
-          <w:sz w:val="24"/>
-        </w:rPr>
-        <w:t xml:space="preserve">, title, producer, </w:t>
+          <w:highlight w:val="green"/>
+          <w:lang w:eastAsia="zh-CN"/>
+        </w:rPr>
+        <w:t xml:space="preserve">selling </w:t>
+      </w:r>
+      <w:r>
+        <w:rPr>
+          <w:sz w:val="24"/>
+          <w:highlight w:val="green"/>
+        </w:rPr>
+        <w:t xml:space="preserve">price, rental </w:t>
       </w:r>
       <w:r>
         <w:rPr>
           <w:rFonts w:hint="eastAsia"/>
           <w:sz w:val="24"/>
-          <w:lang w:eastAsia="zh-CN"/>
-        </w:rPr>
-        <w:t xml:space="preserve">selling </w:t>
-      </w:r>
-      <w:r>
-        <w:rPr>
-          <w:sz w:val="24"/>
-        </w:rPr>
-        <w:t xml:space="preserve">price, </w:t>
-      </w:r>
-      <w:r>
-        <w:rPr>
-          <w:sz w:val="24"/>
-        </w:rPr>
-        <w:t xml:space="preserve">rental </w:t>
+          <w:highlight w:val="green"/>
+          <w:lang w:eastAsia="zh-CN"/>
+        </w:rPr>
+        <w:t>price and</w:t>
+      </w:r>
+      <w:r>
+        <w:rPr>
+          <w:sz w:val="24"/>
+          <w:highlight w:val="green"/>
+        </w:rPr>
+        <w:t xml:space="preserve"> the number of its copies in a data store</w:t>
+      </w:r>
+      <w:r>
+        <w:rPr>
+          <w:sz w:val="24"/>
+        </w:rPr>
+        <w:t xml:space="preserve">. </w:t>
       </w:r>
       <w:r>
         <w:rPr>
@@ -1311,13 +1421,13 @@
           <w:sz w:val="24"/>
           <w:lang w:eastAsia="zh-CN"/>
         </w:rPr>
-        <w:t>price and</w:t>
-      </w:r>
-      <w:r>
-        <w:rPr>
-          <w:sz w:val="24"/>
-        </w:rPr>
-        <w:t xml:space="preserve"> the number of its copies in a data store. </w:t>
+        <w:t>A</w:t>
+      </w:r>
+      <w:r>
+        <w:rPr>
+          <w:sz w:val="24"/>
+        </w:rPr>
+        <w:t xml:space="preserve"> DVD can have multiple copies held </w:t>
       </w:r>
       <w:r>
         <w:rPr>
@@ -1325,25 +1435,21 @@
           <w:sz w:val="24"/>
           <w:lang w:eastAsia="zh-CN"/>
         </w:rPr>
-        <w:t>A</w:t>
-      </w:r>
-      <w:r>
-        <w:rPr>
-          <w:sz w:val="24"/>
-        </w:rPr>
-        <w:t xml:space="preserve"> DVD can have multiple copies held </w:t>
+        <w:t xml:space="preserve">in the store so that different </w:t>
       </w:r>
       <w:r>
         <w:rPr>
           <w:rFonts w:hint="eastAsia"/>
           <w:sz w:val="24"/>
-          <w:lang w:eastAsia="zh-CN"/>
-        </w:rPr>
-        <w:t>in the store so that different cu</w:t>
-      </w:r>
-      <w:r>
-        <w:rPr>
-          <w:sz w:val="24"/>
+          <w:highlight w:val="green"/>
+          <w:lang w:eastAsia="zh-CN"/>
+        </w:rPr>
+        <w:t>cu</w:t>
+      </w:r>
+      <w:r>
+        <w:rPr>
+          <w:sz w:val="24"/>
+          <w:highlight w:val="green"/>
           <w:lang w:eastAsia="zh-CN"/>
         </w:rPr>
         <w:t>s</w:t>
@@ -1352,9 +1458,18 @@
         <w:rPr>
           <w:rFonts w:hint="eastAsia"/>
           <w:sz w:val="24"/>
-          <w:lang w:eastAsia="zh-CN"/>
-        </w:rPr>
-        <w:t xml:space="preserve">tomers can rent </w:t>
+          <w:highlight w:val="green"/>
+          <w:lang w:eastAsia="zh-CN"/>
+        </w:rPr>
+        <w:t>tomers</w:t>
+      </w:r>
+      <w:r>
+        <w:rPr>
+          <w:rFonts w:hint="eastAsia"/>
+          <w:sz w:val="24"/>
+          <w:lang w:eastAsia="zh-CN"/>
+        </w:rPr>
+        <w:t xml:space="preserve"> can rent </w:t>
       </w:r>
       <w:r>
         <w:rPr>
@@ -1447,38 +1562,38 @@
       <w:r>
         <w:rPr>
           <w:sz w:val="24"/>
+          <w:highlight w:val="green"/>
+          <w:lang w:eastAsia="zh-CN"/>
+        </w:rPr>
+        <w:t>customer card</w:t>
+      </w:r>
+      <w:r>
+        <w:rPr>
+          <w:sz w:val="24"/>
+          <w:lang w:eastAsia="zh-CN"/>
+        </w:rPr>
+        <w:t xml:space="preserve"> will be issued for</w:t>
+      </w:r>
+      <w:r>
+        <w:rPr>
+          <w:sz w:val="24"/>
+          <w:lang w:eastAsia="zh-CN"/>
+        </w:rPr>
+        <w:t xml:space="preserve"> </w:t>
+      </w:r>
+      <w:r>
+        <w:rPr>
+          <w:sz w:val="24"/>
+          <w:lang w:eastAsia="zh-CN"/>
+        </w:rPr>
+        <w:t xml:space="preserve">the </w:t>
+      </w:r>
+      <w:r>
+        <w:rPr>
+          <w:sz w:val="24"/>
           <w:highlight w:val="yellow"/>
           <w:lang w:eastAsia="zh-CN"/>
         </w:rPr>
-        <w:t>customer card</w:t>
-      </w:r>
-      <w:r>
-        <w:rPr>
-          <w:sz w:val="24"/>
-          <w:lang w:eastAsia="zh-CN"/>
-        </w:rPr>
-        <w:t xml:space="preserve"> will be issued for</w:t>
-      </w:r>
-      <w:r>
-        <w:rPr>
-          <w:sz w:val="24"/>
-          <w:lang w:eastAsia="zh-CN"/>
-        </w:rPr>
-        <w:t xml:space="preserve"> </w:t>
-      </w:r>
-      <w:r>
-        <w:rPr>
-          <w:sz w:val="24"/>
-          <w:lang w:eastAsia="zh-CN"/>
-        </w:rPr>
-        <w:t xml:space="preserve">the </w:t>
-      </w:r>
-      <w:r>
-        <w:rPr>
-          <w:sz w:val="24"/>
-          <w:highlight w:val="yellow"/>
-          <w:lang w:eastAsia="zh-CN"/>
-        </w:rPr>
         <w:t>new customer</w:t>
       </w:r>
       <w:r>
@@ -1493,7 +1608,22 @@
           <w:sz w:val="24"/>
           <w:lang w:eastAsia="zh-CN"/>
         </w:rPr>
-        <w:t xml:space="preserve">clerk in terms of the system. The card has a unique card number that is used to </w:t>
+        <w:t xml:space="preserve">clerk in terms of the system. The card has a </w:t>
+      </w:r>
+      <w:r>
+        <w:rPr>
+          <w:sz w:val="24"/>
+          <w:highlight w:val="green"/>
+          <w:lang w:eastAsia="zh-CN"/>
+        </w:rPr>
+        <w:t>unique card number</w:t>
+      </w:r>
+      <w:r>
+        <w:rPr>
+          <w:sz w:val="24"/>
+          <w:lang w:eastAsia="zh-CN"/>
+        </w:rPr>
+        <w:t xml:space="preserve"> that is used to </w:t>
       </w:r>
       <w:r>
         <w:rPr>
@@ -1516,8 +1646,15 @@
       <w:r>
         <w:rPr>
           <w:sz w:val="24"/>
-        </w:rPr>
-        <w:t xml:space="preserve">card holder (customer) in </w:t>
+          <w:highlight w:val="green"/>
+        </w:rPr>
+        <w:t>card holder (customer</w:t>
+      </w:r>
+      <w:r>
+        <w:rPr>
+          <w:sz w:val="24"/>
+        </w:rPr>
+        <w:t xml:space="preserve">) in </w:t>
       </w:r>
       <w:r>
         <w:rPr>
@@ -1572,6 +1709,7 @@
         <w:rPr>
           <w:rFonts w:hint="eastAsia"/>
           <w:sz w:val="24"/>
+          <w:highlight w:val="green"/>
           <w:lang w:eastAsia="zh-CN"/>
         </w:rPr>
         <w:t>customer</w:t>
@@ -1579,6 +1717,7 @@
       <w:r>
         <w:rPr>
           <w:sz w:val="24"/>
+          <w:highlight w:val="green"/>
           <w:lang w:eastAsia="zh-CN"/>
         </w:rPr>
         <w:t>’s</w:t>
@@ -1586,6 +1725,7 @@
       <w:r>
         <w:rPr>
           <w:sz w:val="24"/>
+          <w:highlight w:val="green"/>
         </w:rPr>
         <w:t xml:space="preserve"> name, home address, telephone number and email address</w:t>
       </w:r>
@@ -1593,9 +1733,18 @@
         <w:rPr>
           <w:rFonts w:hint="eastAsia"/>
           <w:sz w:val="24"/>
-          <w:lang w:eastAsia="zh-CN"/>
-        </w:rPr>
-        <w:t>. T</w:t>
+          <w:highlight w:val="green"/>
+          <w:lang w:eastAsia="zh-CN"/>
+        </w:rPr>
+        <w:t>.</w:t>
+      </w:r>
+      <w:r>
+        <w:rPr>
+          <w:rFonts w:hint="eastAsia"/>
+          <w:sz w:val="24"/>
+          <w:lang w:eastAsia="zh-CN"/>
+        </w:rPr>
+        <w:t xml:space="preserve"> T</w:t>
       </w:r>
       <w:r>
         <w:rPr>
@@ -1792,20 +1941,141 @@
           <w:sz w:val="24"/>
           <w:highlight w:val="yellow"/>
         </w:rPr>
-        <w:t>to get an online rental form</w:t>
-      </w:r>
-      <w:r>
-        <w:rPr>
-          <w:sz w:val="24"/>
-        </w:rPr>
-        <w:t xml:space="preserve"> from the system to fill for the customer. The clerk fills the form with a form number, issue date and return date (30 days from the issue date) and the </w:t>
+        <w:t xml:space="preserve">to get an </w:t>
+      </w:r>
+      <w:r>
+        <w:rPr>
+          <w:sz w:val="24"/>
+          <w:highlight w:val="green"/>
+        </w:rPr>
+        <w:t>online rental form</w:t>
+      </w:r>
+      <w:r>
+        <w:rPr>
+          <w:sz w:val="24"/>
+        </w:rPr>
+        <w:t xml:space="preserve"> from the system to fill for the customer. The clerk fills the form with a </w:t>
+      </w:r>
+      <w:r>
+        <w:rPr>
+          <w:sz w:val="24"/>
+          <w:highlight w:val="green"/>
+        </w:rPr>
+        <w:t>form number, issue date and return date (30 days from the issue date) and the customer card number</w:t>
+      </w:r>
+      <w:r>
+        <w:rPr>
+          <w:sz w:val="24"/>
+        </w:rPr>
+        <w:t xml:space="preserve">. </w:t>
+      </w:r>
+      <w:r>
+        <w:rPr>
+          <w:sz w:val="24"/>
+          <w:lang w:eastAsia="zh-CN"/>
+        </w:rPr>
+        <w:t>Then</w:t>
+      </w:r>
+      <w:r>
+        <w:rPr>
+          <w:sz w:val="24"/>
+        </w:rPr>
+        <w:t xml:space="preserve"> the clerk</w:t>
+      </w:r>
+      <w:r>
+        <w:rPr>
+          <w:sz w:val="24"/>
+          <w:lang w:eastAsia="zh-CN"/>
+        </w:rPr>
+        <w:t xml:space="preserve"> uses the scanning machine to</w:t>
+      </w:r>
+      <w:r>
+        <w:rPr>
+          <w:sz w:val="24"/>
+        </w:rPr>
+        <w:t xml:space="preserve"> scan DVDs one by one</w:t>
+      </w:r>
+      <w:r>
+        <w:rPr>
+          <w:sz w:val="24"/>
+          <w:lang w:eastAsia="zh-CN"/>
+        </w:rPr>
+        <w:t xml:space="preserve">. </w:t>
       </w:r>
       <w:r>
         <w:rPr>
           <w:sz w:val="24"/>
           <w:highlight w:val="yellow"/>
-        </w:rPr>
-        <w:t>customer card number</w:t>
+          <w:lang w:eastAsia="zh-CN"/>
+        </w:rPr>
+        <w:t>For each</w:t>
+      </w:r>
+      <w:r>
+        <w:rPr>
+          <w:sz w:val="24"/>
+          <w:lang w:eastAsia="zh-CN"/>
+        </w:rPr>
+        <w:t xml:space="preserve"> scan,</w:t>
+      </w:r>
+      <w:r>
+        <w:rPr>
+          <w:sz w:val="24"/>
+        </w:rPr>
+        <w:t xml:space="preserve"> the </w:t>
+      </w:r>
+      <w:r>
+        <w:rPr>
+          <w:sz w:val="24"/>
+          <w:highlight w:val="yellow"/>
+        </w:rPr>
+        <w:t>system validate</w:t>
+      </w:r>
+      <w:r>
+        <w:rPr>
+          <w:sz w:val="24"/>
+          <w:highlight w:val="yellow"/>
+          <w:lang w:eastAsia="zh-CN"/>
+        </w:rPr>
+        <w:t>s</w:t>
+      </w:r>
+      <w:r>
+        <w:rPr>
+          <w:sz w:val="24"/>
+        </w:rPr>
+        <w:t xml:space="preserve"> the </w:t>
+      </w:r>
+      <w:r>
+        <w:rPr>
+          <w:sz w:val="24"/>
+          <w:lang w:eastAsia="zh-CN"/>
+        </w:rPr>
+        <w:t>scanned</w:t>
+      </w:r>
+      <w:r>
+        <w:rPr>
+          <w:sz w:val="24"/>
+        </w:rPr>
+        <w:t xml:space="preserve"> barcode </w:t>
+      </w:r>
+      <w:r>
+        <w:rPr>
+          <w:sz w:val="24"/>
+          <w:lang w:eastAsia="zh-CN"/>
+        </w:rPr>
+        <w:t xml:space="preserve">against </w:t>
+      </w:r>
+      <w:r>
+        <w:rPr>
+          <w:sz w:val="24"/>
+        </w:rPr>
+        <w:t>the barcode</w:t>
+      </w:r>
+      <w:r>
+        <w:rPr>
+          <w:sz w:val="24"/>
+          <w:lang w:eastAsia="zh-CN"/>
+        </w:rPr>
+        <w:t>s stored in the system</w:t>
       </w:r>
       <w:r>
         <w:rPr>
@@ -1818,192 +2088,148 @@
           <w:sz w:val="24"/>
           <w:lang w:eastAsia="zh-CN"/>
         </w:rPr>
-        <w:t>Then</w:t>
-      </w:r>
-      <w:r>
-        <w:rPr>
-          <w:sz w:val="24"/>
-        </w:rPr>
-        <w:t xml:space="preserve"> the clerk</w:t>
-      </w:r>
-      <w:r>
-        <w:rPr>
-          <w:sz w:val="24"/>
-          <w:lang w:eastAsia="zh-CN"/>
-        </w:rPr>
-        <w:t xml:space="preserve"> uses the scanning machine to</w:t>
-      </w:r>
-      <w:r>
-        <w:rPr>
-          <w:sz w:val="24"/>
-        </w:rPr>
-        <w:t xml:space="preserve"> scan DVDs one by one</w:t>
-      </w:r>
-      <w:r>
-        <w:rPr>
-          <w:sz w:val="24"/>
-          <w:lang w:eastAsia="zh-CN"/>
+        <w:t>If</w:t>
+      </w:r>
+      <w:r>
+        <w:rPr>
+          <w:sz w:val="24"/>
+        </w:rPr>
+        <w:t xml:space="preserve"> the </w:t>
+      </w:r>
+      <w:r>
+        <w:rPr>
+          <w:sz w:val="24"/>
+          <w:lang w:eastAsia="zh-CN"/>
+        </w:rPr>
+        <w:t>scanned</w:t>
+      </w:r>
+      <w:r>
+        <w:rPr>
+          <w:sz w:val="24"/>
+        </w:rPr>
+        <w:t xml:space="preserve"> barcode </w:t>
+      </w:r>
+      <w:r>
+        <w:rPr>
+          <w:sz w:val="24"/>
+          <w:lang w:eastAsia="zh-CN"/>
+        </w:rPr>
+        <w:t xml:space="preserve">does not match any stored barcode, the system rejects the DVD. Otherwise, the system will add </w:t>
+      </w:r>
+      <w:r>
+        <w:rPr>
+          <w:sz w:val="24"/>
+        </w:rPr>
+        <w:t>a</w:t>
+      </w:r>
+      <w:r>
+        <w:rPr>
+          <w:sz w:val="24"/>
+          <w:lang w:eastAsia="zh-CN"/>
+        </w:rPr>
+        <w:t xml:space="preserve"> </w:t>
+      </w:r>
+      <w:r>
+        <w:rPr>
+          <w:sz w:val="24"/>
+          <w:highlight w:val="green"/>
+          <w:lang w:eastAsia="zh-CN"/>
+        </w:rPr>
+        <w:t xml:space="preserve">new </w:t>
+      </w:r>
+      <w:r>
+        <w:rPr>
+          <w:sz w:val="24"/>
+          <w:highlight w:val="green"/>
+        </w:rPr>
+        <w:t>rental line</w:t>
+      </w:r>
+      <w:r>
+        <w:rPr>
+          <w:sz w:val="24"/>
+        </w:rPr>
+        <w:t xml:space="preserve"> </w:t>
+      </w:r>
+      <w:r>
+        <w:rPr>
+          <w:sz w:val="24"/>
+          <w:lang w:eastAsia="zh-CN"/>
+        </w:rPr>
+        <w:t>to</w:t>
+      </w:r>
+      <w:r>
+        <w:rPr>
+          <w:sz w:val="24"/>
+        </w:rPr>
+        <w:t xml:space="preserve"> the </w:t>
+      </w:r>
+      <w:r>
+        <w:rPr>
+          <w:sz w:val="24"/>
+          <w:highlight w:val="green"/>
+          <w:u w:val="single"/>
+        </w:rPr>
+        <w:t>middle of the rental form</w:t>
+      </w:r>
+      <w:r>
+        <w:rPr>
+          <w:sz w:val="24"/>
+        </w:rPr>
+        <w:t xml:space="preserve"> with </w:t>
+      </w:r>
+      <w:r>
+        <w:rPr>
+          <w:sz w:val="24"/>
+          <w:lang w:eastAsia="zh-CN"/>
+        </w:rPr>
+        <w:t xml:space="preserve">its </w:t>
+      </w:r>
+      <w:r>
+        <w:rPr>
+          <w:sz w:val="24"/>
+          <w:highlight w:val="green"/>
+          <w:lang w:eastAsia="zh-CN"/>
+        </w:rPr>
+        <w:t>barcode, title and rental price</w:t>
+      </w:r>
+      <w:r>
+        <w:rPr>
+          <w:sz w:val="24"/>
+          <w:lang w:eastAsia="zh-CN"/>
+        </w:rPr>
+        <w:t xml:space="preserve">. The rental price is also added </w:t>
+      </w:r>
+      <w:r>
+        <w:rPr>
+          <w:sz w:val="24"/>
+        </w:rPr>
+        <w:t xml:space="preserve">to </w:t>
+      </w:r>
+      <w:r>
+        <w:rPr>
+          <w:sz w:val="24"/>
+          <w:highlight w:val="green"/>
+        </w:rPr>
+        <w:t>the total rental cost</w:t>
+      </w:r>
+      <w:r>
+        <w:rPr>
+          <w:sz w:val="24"/>
+        </w:rPr>
+        <w:t xml:space="preserve"> on the bottom of the </w:t>
+      </w:r>
+      <w:r>
+        <w:rPr>
+          <w:sz w:val="24"/>
+          <w:highlight w:val="green"/>
+        </w:rPr>
+        <w:t>rental form</w:t>
+      </w:r>
+      <w:r>
+        <w:rPr>
+          <w:sz w:val="24"/>
         </w:rPr>
         <w:t xml:space="preserve">. </w:t>
-      </w:r>
-      <w:r>
-        <w:rPr>
-          <w:sz w:val="24"/>
-          <w:highlight w:val="yellow"/>
-          <w:lang w:eastAsia="zh-CN"/>
-        </w:rPr>
-        <w:t>For each</w:t>
-      </w:r>
-      <w:r>
-        <w:rPr>
-          <w:sz w:val="24"/>
-          <w:lang w:eastAsia="zh-CN"/>
-        </w:rPr>
-        <w:t xml:space="preserve"> scan,</w:t>
-      </w:r>
-      <w:r>
-        <w:rPr>
-          <w:sz w:val="24"/>
-        </w:rPr>
-        <w:t xml:space="preserve"> the </w:t>
-      </w:r>
-      <w:r>
-        <w:rPr>
-          <w:sz w:val="24"/>
-          <w:highlight w:val="yellow"/>
-        </w:rPr>
-        <w:t>system validate</w:t>
-      </w:r>
-      <w:r>
-        <w:rPr>
-          <w:sz w:val="24"/>
-          <w:highlight w:val="yellow"/>
-          <w:lang w:eastAsia="zh-CN"/>
-        </w:rPr>
-        <w:t>s</w:t>
-      </w:r>
-      <w:r>
-        <w:rPr>
-          <w:sz w:val="24"/>
-        </w:rPr>
-        <w:t xml:space="preserve"> the </w:t>
-      </w:r>
-      <w:r>
-        <w:rPr>
-          <w:sz w:val="24"/>
-          <w:lang w:eastAsia="zh-CN"/>
-        </w:rPr>
-        <w:t>scanned</w:t>
-      </w:r>
-      <w:r>
-        <w:rPr>
-          <w:sz w:val="24"/>
-        </w:rPr>
-        <w:t xml:space="preserve"> barcode </w:t>
-      </w:r>
-      <w:r>
-        <w:rPr>
-          <w:sz w:val="24"/>
-          <w:lang w:eastAsia="zh-CN"/>
-        </w:rPr>
-        <w:t xml:space="preserve">against </w:t>
-      </w:r>
-      <w:r>
-        <w:rPr>
-          <w:sz w:val="24"/>
-        </w:rPr>
-        <w:t>the barcode</w:t>
-      </w:r>
-      <w:r>
-        <w:rPr>
-          <w:sz w:val="24"/>
-          <w:lang w:eastAsia="zh-CN"/>
-        </w:rPr>
-        <w:t>s stored in the system</w:t>
-      </w:r>
-      <w:r>
-        <w:rPr>
-          <w:sz w:val="24"/>
-        </w:rPr>
-        <w:t xml:space="preserve">. </w:t>
-      </w:r>
-      <w:r>
-        <w:rPr>
-          <w:sz w:val="24"/>
-          <w:lang w:eastAsia="zh-CN"/>
-        </w:rPr>
-        <w:t>If</w:t>
-      </w:r>
-      <w:r>
-        <w:rPr>
-          <w:sz w:val="24"/>
-        </w:rPr>
-        <w:t xml:space="preserve"> the </w:t>
-      </w:r>
-      <w:r>
-        <w:rPr>
-          <w:sz w:val="24"/>
-          <w:lang w:eastAsia="zh-CN"/>
-        </w:rPr>
-        <w:t>scanned</w:t>
-      </w:r>
-      <w:r>
-        <w:rPr>
-          <w:sz w:val="24"/>
-        </w:rPr>
-        <w:t xml:space="preserve"> barcode </w:t>
-      </w:r>
-      <w:r>
-        <w:rPr>
-          <w:sz w:val="24"/>
-          <w:lang w:eastAsia="zh-CN"/>
-        </w:rPr>
-        <w:t xml:space="preserve">does not match any stored barcode, the system rejects the DVD. Otherwise, the system will add </w:t>
-      </w:r>
-      <w:r>
-        <w:rPr>
-          <w:sz w:val="24"/>
-        </w:rPr>
-        <w:t>a</w:t>
-      </w:r>
-      <w:r>
-        <w:rPr>
-          <w:sz w:val="24"/>
-          <w:lang w:eastAsia="zh-CN"/>
-        </w:rPr>
-        <w:t xml:space="preserve"> new </w:t>
-      </w:r>
-      <w:r>
-        <w:rPr>
-          <w:sz w:val="24"/>
-        </w:rPr>
-        <w:t xml:space="preserve">rental line </w:t>
-      </w:r>
-      <w:r>
-        <w:rPr>
-          <w:sz w:val="24"/>
-          <w:lang w:eastAsia="zh-CN"/>
-        </w:rPr>
-        <w:t>to</w:t>
-      </w:r>
-      <w:r>
-        <w:rPr>
-          <w:sz w:val="24"/>
-        </w:rPr>
-        <w:t xml:space="preserve"> the middle of the rental form with </w:t>
-      </w:r>
-      <w:r>
-        <w:rPr>
-          <w:sz w:val="24"/>
-          <w:lang w:eastAsia="zh-CN"/>
-        </w:rPr>
-        <w:t xml:space="preserve">its barcode, title and rental price. The rental price is also added </w:t>
-      </w:r>
-      <w:r>
-        <w:rPr>
-          <w:sz w:val="24"/>
-        </w:rPr>
-        <w:t xml:space="preserve">to the total rental cost on the bottom of the rental form. </w:t>
       </w:r>
       <w:r>
         <w:rPr>
@@ -2098,9 +2324,203 @@
       <w:r>
         <w:rPr>
           <w:sz w:val="24"/>
+          <w:highlight w:val="green"/>
+        </w:rPr>
+        <w:t>bank card</w:t>
+      </w:r>
+      <w:r>
+        <w:rPr>
+          <w:sz w:val="24"/>
+        </w:rPr>
+        <w:t xml:space="preserve">. </w:t>
+      </w:r>
+      <w:r>
+        <w:rPr>
+          <w:sz w:val="24"/>
+          <w:lang w:eastAsia="zh-CN"/>
+        </w:rPr>
+        <w:t>I</w:t>
+      </w:r>
+      <w:r>
+        <w:rPr>
+          <w:rFonts w:hint="eastAsia"/>
+          <w:sz w:val="24"/>
+          <w:lang w:eastAsia="zh-CN"/>
+        </w:rPr>
+        <w:t>f the bank card is used</w:t>
+      </w:r>
+      <w:r>
+        <w:rPr>
+          <w:sz w:val="24"/>
+          <w:lang w:eastAsia="zh-CN"/>
+        </w:rPr>
+        <w:t xml:space="preserve"> in the </w:t>
+      </w:r>
+      <w:r>
+        <w:rPr>
+          <w:sz w:val="24"/>
           <w:highlight w:val="yellow"/>
-        </w:rPr>
-        <w:t>bank card</w:t>
+          <w:lang w:eastAsia="zh-CN"/>
+        </w:rPr>
+        <w:t>first time</w:t>
+      </w:r>
+      <w:r>
+        <w:rPr>
+          <w:rFonts w:hint="eastAsia"/>
+          <w:sz w:val="24"/>
+          <w:lang w:eastAsia="zh-CN"/>
+        </w:rPr>
+        <w:t xml:space="preserve">, the clerk clicks the </w:t>
+      </w:r>
+      <w:r>
+        <w:rPr>
+          <w:rFonts w:hint="eastAsia"/>
+          <w:sz w:val="24"/>
+          <w:highlight w:val="green"/>
+          <w:lang w:eastAsia="zh-CN"/>
+        </w:rPr>
+        <w:t xml:space="preserve">Bank Card button to </w:t>
+      </w:r>
+      <w:r>
+        <w:rPr>
+          <w:sz w:val="24"/>
+          <w:highlight w:val="green"/>
+          <w:lang w:eastAsia="zh-CN"/>
+        </w:rPr>
+        <w:t>record the bank card</w:t>
+      </w:r>
+      <w:r>
+        <w:rPr>
+          <w:sz w:val="24"/>
+          <w:lang w:eastAsia="zh-CN"/>
+        </w:rPr>
+        <w:t xml:space="preserve"> with</w:t>
+      </w:r>
+      <w:r>
+        <w:rPr>
+          <w:rFonts w:hint="eastAsia"/>
+          <w:sz w:val="24"/>
+          <w:lang w:eastAsia="zh-CN"/>
+        </w:rPr>
+        <w:t xml:space="preserve"> the </w:t>
+      </w:r>
+      <w:r>
+        <w:rPr>
+          <w:sz w:val="24"/>
+          <w:highlight w:val="green"/>
+        </w:rPr>
+        <w:t xml:space="preserve">card number, </w:t>
+      </w:r>
+      <w:r>
+        <w:rPr>
+          <w:rFonts w:hint="eastAsia"/>
+          <w:sz w:val="24"/>
+          <w:highlight w:val="green"/>
+          <w:lang w:eastAsia="zh-CN"/>
+        </w:rPr>
+        <w:t xml:space="preserve">bank </w:t>
+      </w:r>
+      <w:r>
+        <w:rPr>
+          <w:sz w:val="24"/>
+          <w:highlight w:val="green"/>
+        </w:rPr>
+        <w:t>name and expire date</w:t>
+      </w:r>
+      <w:r>
+        <w:rPr>
+          <w:sz w:val="24"/>
+        </w:rPr>
+        <w:t xml:space="preserve"> and sets up a link between the bank card and the customer card</w:t>
+      </w:r>
+      <w:r>
+        <w:rPr>
+          <w:sz w:val="24"/>
+        </w:rPr>
+        <w:t xml:space="preserve"> </w:t>
+      </w:r>
+      <w:r>
+        <w:rPr>
+          <w:sz w:val="24"/>
+        </w:rPr>
+        <w:t>in the system</w:t>
+      </w:r>
+      <w:r>
+        <w:rPr>
+          <w:rFonts w:hint="eastAsia"/>
+          <w:sz w:val="24"/>
+          <w:lang w:eastAsia="zh-CN"/>
+        </w:rPr>
+        <w:t xml:space="preserve">. This </w:t>
+      </w:r>
+      <w:r>
+        <w:rPr>
+          <w:sz w:val="24"/>
+          <w:lang w:eastAsia="zh-CN"/>
+        </w:rPr>
+        <w:t>help</w:t>
+      </w:r>
+      <w:r>
+        <w:rPr>
+          <w:rFonts w:hint="eastAsia"/>
+          <w:sz w:val="24"/>
+          <w:lang w:eastAsia="zh-CN"/>
+        </w:rPr>
+        <w:t>s t</w:t>
+      </w:r>
+      <w:r>
+        <w:rPr>
+          <w:sz w:val="24"/>
+        </w:rPr>
+        <w:t xml:space="preserve">he customer </w:t>
+      </w:r>
+      <w:r>
+        <w:rPr>
+          <w:rFonts w:hint="eastAsia"/>
+          <w:sz w:val="24"/>
+          <w:lang w:eastAsia="zh-CN"/>
+        </w:rPr>
+        <w:t>to</w:t>
+      </w:r>
+      <w:r>
+        <w:rPr>
+          <w:sz w:val="24"/>
+        </w:rPr>
+        <w:t xml:space="preserve"> </w:t>
+      </w:r>
+      <w:r>
+        <w:rPr>
+          <w:rFonts w:hint="eastAsia"/>
+          <w:sz w:val="24"/>
+          <w:lang w:eastAsia="zh-CN"/>
+        </w:rPr>
+        <w:t xml:space="preserve">use the </w:t>
+      </w:r>
+      <w:r>
+        <w:rPr>
+          <w:rFonts w:hint="eastAsia"/>
+          <w:sz w:val="24"/>
+          <w:highlight w:val="yellow"/>
+          <w:lang w:eastAsia="zh-CN"/>
+        </w:rPr>
+        <w:t>same bank card</w:t>
+      </w:r>
+      <w:r>
+        <w:rPr>
+          <w:rFonts w:hint="eastAsia"/>
+          <w:sz w:val="24"/>
+          <w:lang w:eastAsia="zh-CN"/>
+        </w:rPr>
+        <w:t xml:space="preserve"> for </w:t>
+      </w:r>
+      <w:r>
+        <w:rPr>
+          <w:rFonts w:hint="eastAsia"/>
+          <w:sz w:val="24"/>
+          <w:highlight w:val="yellow"/>
+          <w:lang w:eastAsia="zh-CN"/>
+        </w:rPr>
+        <w:t>future rentals</w:t>
       </w:r>
       <w:r>
         <w:rPr>
@@ -2110,33 +2530,62 @@
       </w:r>
       <w:r>
         <w:rPr>
-          <w:sz w:val="24"/>
-          <w:lang w:eastAsia="zh-CN"/>
-        </w:rPr>
-        <w:t>I</w:t>
-      </w:r>
-      <w:r>
-        <w:rPr>
           <w:rFonts w:hint="eastAsia"/>
           <w:sz w:val="24"/>
           <w:lang w:eastAsia="zh-CN"/>
         </w:rPr>
-        <w:t>f the bank card is used</w:t>
-      </w:r>
-      <w:r>
-        <w:rPr>
-          <w:sz w:val="24"/>
-          <w:lang w:eastAsia="zh-CN"/>
-        </w:rPr>
-        <w:t xml:space="preserve"> in the </w:t>
-      </w:r>
-      <w:r>
-        <w:rPr>
+        <w:t xml:space="preserve">The clerk </w:t>
+      </w:r>
+      <w:r>
+        <w:rPr>
+          <w:sz w:val="24"/>
+          <w:lang w:eastAsia="zh-CN"/>
+        </w:rPr>
+        <w:t xml:space="preserve">then </w:t>
+      </w:r>
+      <w:r>
+        <w:rPr>
+          <w:rFonts w:hint="eastAsia"/>
+          <w:sz w:val="24"/>
+          <w:lang w:eastAsia="zh-CN"/>
+        </w:rPr>
+        <w:t>processes the payment manually without the system. I</w:t>
+      </w:r>
+      <w:r>
+        <w:rPr>
+          <w:sz w:val="24"/>
+        </w:rPr>
+        <w:t>f the payment is invalid</w:t>
+      </w:r>
+      <w:r>
+        <w:rPr>
+          <w:rFonts w:hint="eastAsia"/>
+          <w:sz w:val="24"/>
+          <w:lang w:eastAsia="zh-CN"/>
+        </w:rPr>
+        <w:t xml:space="preserve">, the </w:t>
+      </w:r>
+      <w:r>
+        <w:rPr>
+          <w:rFonts w:hint="eastAsia"/>
           <w:sz w:val="24"/>
           <w:highlight w:val="yellow"/>
           <w:lang w:eastAsia="zh-CN"/>
         </w:rPr>
-        <w:t>first time</w:t>
+        <w:t xml:space="preserve">clerk </w:t>
+      </w:r>
+      <w:r>
+        <w:rPr>
+          <w:sz w:val="24"/>
+          <w:highlight w:val="yellow"/>
+        </w:rPr>
+        <w:t>rejects the rental</w:t>
+      </w:r>
+      <w:r>
+        <w:rPr>
+          <w:sz w:val="24"/>
+        </w:rPr>
+        <w:t xml:space="preserve"> and</w:t>
       </w:r>
       <w:r>
         <w:rPr>
@@ -2144,7 +2593,151 @@
           <w:sz w:val="24"/>
           <w:lang w:eastAsia="zh-CN"/>
         </w:rPr>
-        <w:t xml:space="preserve">, the clerk clicks the Bank Card button to </w:t>
+        <w:t xml:space="preserve"> clicks the Cancel Button to cancel the rental form</w:t>
+      </w:r>
+      <w:r>
+        <w:rPr>
+          <w:sz w:val="24"/>
+        </w:rPr>
+        <w:t xml:space="preserve">. </w:t>
+      </w:r>
+      <w:r>
+        <w:rPr>
+          <w:sz w:val="24"/>
+          <w:lang w:eastAsia="zh-CN"/>
+        </w:rPr>
+        <w:t>Otherwise</w:t>
+      </w:r>
+      <w:r>
+        <w:rPr>
+          <w:sz w:val="24"/>
+        </w:rPr>
+        <w:t>, the clerk clicks the COMPLETE button</w:t>
+      </w:r>
+      <w:r>
+        <w:rPr>
+          <w:rFonts w:hint="eastAsia"/>
+          <w:sz w:val="24"/>
+          <w:lang w:eastAsia="zh-CN"/>
+        </w:rPr>
+        <w:t xml:space="preserve"> </w:t>
+      </w:r>
+      <w:r>
+        <w:rPr>
+          <w:sz w:val="24"/>
+          <w:lang w:eastAsia="zh-CN"/>
+        </w:rPr>
+        <w:t>to save it in the system. T</w:t>
+      </w:r>
+      <w:r>
+        <w:rPr>
+          <w:rFonts w:hint="eastAsia"/>
+          <w:sz w:val="24"/>
+          <w:lang w:eastAsia="zh-CN"/>
+        </w:rPr>
+        <w:t>he</w:t>
+      </w:r>
+      <w:r>
+        <w:rPr>
+          <w:sz w:val="24"/>
+          <w:lang w:eastAsia="zh-CN"/>
+        </w:rPr>
+        <w:t>n the</w:t>
+      </w:r>
+      <w:r>
+        <w:rPr>
+          <w:sz w:val="24"/>
+        </w:rPr>
+        <w:t xml:space="preserve"> system </w:t>
+      </w:r>
+      <w:r>
+        <w:rPr>
+          <w:sz w:val="24"/>
+          <w:lang w:eastAsia="zh-CN"/>
+        </w:rPr>
+        <w:t>changes</w:t>
+      </w:r>
+      <w:r>
+        <w:rPr>
+          <w:sz w:val="24"/>
+        </w:rPr>
+        <w:t xml:space="preserve"> the status of each of rented DVDs </w:t>
+      </w:r>
+      <w:r>
+        <w:rPr>
+          <w:sz w:val="24"/>
+          <w:lang w:eastAsia="zh-CN"/>
+        </w:rPr>
+        <w:t>from “in” to</w:t>
+      </w:r>
+      <w:r>
+        <w:rPr>
+          <w:sz w:val="24"/>
+        </w:rPr>
+        <w:t xml:space="preserve"> “out”, and</w:t>
+      </w:r>
+      <w:r>
+        <w:rPr>
+          <w:sz w:val="24"/>
+        </w:rPr>
+        <w:t xml:space="preserve"> </w:t>
+      </w:r>
+      <w:r>
+        <w:rPr>
+          <w:rFonts w:hint="eastAsia"/>
+          <w:sz w:val="24"/>
+          <w:lang w:eastAsia="zh-CN"/>
+        </w:rPr>
+        <w:t>show</w:t>
+      </w:r>
+      <w:r>
+        <w:rPr>
+          <w:sz w:val="24"/>
+          <w:lang w:eastAsia="zh-CN"/>
+        </w:rPr>
+        <w:t>s</w:t>
+      </w:r>
+      <w:r>
+        <w:rPr>
+          <w:sz w:val="24"/>
+        </w:rPr>
+        <w:t xml:space="preserve"> the message “This rental is </w:t>
+      </w:r>
+      <w:r>
+        <w:rPr>
+          <w:rFonts w:hint="eastAsia"/>
+          <w:sz w:val="24"/>
+          <w:lang w:eastAsia="zh-CN"/>
+        </w:rPr>
+        <w:t xml:space="preserve">completed </w:t>
+      </w:r>
+      <w:r>
+        <w:rPr>
+          <w:sz w:val="24"/>
+        </w:rPr>
+        <w:t xml:space="preserve">successfully”. </w:t>
+      </w:r>
+      <w:r>
+        <w:rPr>
+          <w:sz w:val="24"/>
+          <w:lang w:eastAsia="zh-CN"/>
+        </w:rPr>
+        <w:t xml:space="preserve">The </w:t>
+      </w:r>
+      <w:r>
+        <w:rPr>
+          <w:sz w:val="24"/>
+          <w:highlight w:val="green"/>
+          <w:lang w:eastAsia="zh-CN"/>
+        </w:rPr>
+        <w:t>clerk</w:t>
+      </w:r>
+      <w:r>
+        <w:rPr>
+          <w:sz w:val="24"/>
+          <w:lang w:eastAsia="zh-CN"/>
+        </w:rPr>
+        <w:t xml:space="preserve"> </w:t>
       </w:r>
       <w:r>
         <w:rPr>
@@ -2152,355 +2745,42 @@
           <w:highlight w:val="yellow"/>
           <w:lang w:eastAsia="zh-CN"/>
         </w:rPr>
-        <w:t>record the bank card</w:t>
-      </w:r>
-      <w:r>
-        <w:rPr>
-          <w:sz w:val="24"/>
-          <w:lang w:eastAsia="zh-CN"/>
-        </w:rPr>
-        <w:t xml:space="preserve"> with</w:t>
-      </w:r>
-      <w:r>
-        <w:rPr>
-          <w:rFonts w:hint="eastAsia"/>
-          <w:sz w:val="24"/>
-          <w:lang w:eastAsia="zh-CN"/>
-        </w:rPr>
-        <w:t xml:space="preserve"> the </w:t>
-      </w:r>
-      <w:r>
-        <w:rPr>
-          <w:sz w:val="24"/>
-        </w:rPr>
-        <w:t xml:space="preserve">card number, </w:t>
-      </w:r>
-      <w:r>
-        <w:rPr>
-          <w:rFonts w:hint="eastAsia"/>
-          <w:sz w:val="24"/>
-          <w:lang w:eastAsia="zh-CN"/>
-        </w:rPr>
-        <w:t xml:space="preserve">bank </w:t>
-      </w:r>
-      <w:r>
-        <w:rPr>
-          <w:sz w:val="24"/>
-        </w:rPr>
-        <w:t>name and expire date and sets up a link between the bank card and the customer card</w:t>
-      </w:r>
-      <w:r>
-        <w:rPr>
-          <w:sz w:val="24"/>
-        </w:rPr>
-        <w:t xml:space="preserve"> </w:t>
-      </w:r>
-      <w:r>
-        <w:rPr>
-          <w:sz w:val="24"/>
-        </w:rPr>
-        <w:t>in the system</w:t>
-      </w:r>
-      <w:r>
-        <w:rPr>
-          <w:rFonts w:hint="eastAsia"/>
-          <w:sz w:val="24"/>
-          <w:lang w:eastAsia="zh-CN"/>
-        </w:rPr>
-        <w:t xml:space="preserve">. This </w:t>
-      </w:r>
-      <w:r>
-        <w:rPr>
-          <w:sz w:val="24"/>
-          <w:lang w:eastAsia="zh-CN"/>
-        </w:rPr>
-        <w:t>help</w:t>
-      </w:r>
-      <w:r>
-        <w:rPr>
-          <w:rFonts w:hint="eastAsia"/>
-          <w:sz w:val="24"/>
-          <w:lang w:eastAsia="zh-CN"/>
-        </w:rPr>
-        <w:t>s t</w:t>
-      </w:r>
-      <w:r>
-        <w:rPr>
-          <w:sz w:val="24"/>
-        </w:rPr>
-        <w:t xml:space="preserve">he customer </w:t>
-      </w:r>
-      <w:r>
-        <w:rPr>
-          <w:rFonts w:hint="eastAsia"/>
-          <w:sz w:val="24"/>
-          <w:lang w:eastAsia="zh-CN"/>
-        </w:rPr>
-        <w:t>to</w:t>
-      </w:r>
-      <w:r>
-        <w:rPr>
-          <w:sz w:val="24"/>
-        </w:rPr>
-        <w:t xml:space="preserve"> </w:t>
-      </w:r>
-      <w:r>
-        <w:rPr>
-          <w:rFonts w:hint="eastAsia"/>
-          <w:sz w:val="24"/>
-          <w:lang w:eastAsia="zh-CN"/>
-        </w:rPr>
-        <w:t xml:space="preserve">use the </w:t>
-      </w:r>
-      <w:r>
-        <w:rPr>
-          <w:rFonts w:hint="eastAsia"/>
+        <w:t xml:space="preserve">inputs </w:t>
+      </w:r>
+      <w:r>
+        <w:rPr>
           <w:sz w:val="24"/>
           <w:highlight w:val="yellow"/>
-          <w:lang w:eastAsia="zh-CN"/>
-        </w:rPr>
-        <w:t>same bank card</w:t>
-      </w:r>
-      <w:r>
-        <w:rPr>
-          <w:rFonts w:hint="eastAsia"/>
-          <w:sz w:val="24"/>
-          <w:lang w:eastAsia="zh-CN"/>
-        </w:rPr>
-        <w:t xml:space="preserve"> for </w:t>
-      </w:r>
-      <w:r>
-        <w:rPr>
-          <w:rFonts w:hint="eastAsia"/>
-          <w:sz w:val="24"/>
-          <w:highlight w:val="yellow"/>
-          <w:lang w:eastAsia="zh-CN"/>
-        </w:rPr>
-        <w:t>future rentals</w:t>
-      </w:r>
-      <w:r>
-        <w:rPr>
-          <w:sz w:val="24"/>
-        </w:rPr>
-        <w:t xml:space="preserve">. </w:t>
-      </w:r>
-      <w:r>
-        <w:rPr>
-          <w:rFonts w:hint="eastAsia"/>
-          <w:sz w:val="24"/>
-          <w:lang w:eastAsia="zh-CN"/>
-        </w:rPr>
-        <w:t xml:space="preserve">The clerk </w:t>
-      </w:r>
-      <w:r>
-        <w:rPr>
-          <w:sz w:val="24"/>
-          <w:lang w:eastAsia="zh-CN"/>
-        </w:rPr>
-        <w:t xml:space="preserve">then </w:t>
-      </w:r>
-      <w:r>
-        <w:rPr>
-          <w:rFonts w:hint="eastAsia"/>
-          <w:sz w:val="24"/>
-          <w:lang w:eastAsia="zh-CN"/>
-        </w:rPr>
-        <w:t>processes the payment manually without the system. I</w:t>
-      </w:r>
-      <w:r>
-        <w:rPr>
-          <w:sz w:val="24"/>
-        </w:rPr>
-        <w:t>f the payment is invalid</w:t>
-      </w:r>
-      <w:r>
-        <w:rPr>
-          <w:rFonts w:hint="eastAsia"/>
-          <w:sz w:val="24"/>
-          <w:lang w:eastAsia="zh-CN"/>
-        </w:rPr>
-        <w:t xml:space="preserve">, the </w:t>
-      </w:r>
-      <w:r>
-        <w:rPr>
-          <w:rFonts w:hint="eastAsia"/>
-          <w:sz w:val="24"/>
-          <w:highlight w:val="yellow"/>
-          <w:lang w:eastAsia="zh-CN"/>
-        </w:rPr>
-        <w:t xml:space="preserve">clerk </w:t>
-      </w:r>
-      <w:r>
-        <w:rPr>
-          <w:sz w:val="24"/>
-          <w:highlight w:val="yellow"/>
-        </w:rPr>
-        <w:t>rejects the rental</w:t>
-      </w:r>
-      <w:r>
-        <w:rPr>
-          <w:sz w:val="24"/>
-        </w:rPr>
-        <w:t xml:space="preserve"> and</w:t>
-      </w:r>
-      <w:r>
-        <w:rPr>
-          <w:rFonts w:hint="eastAsia"/>
-          <w:sz w:val="24"/>
-          <w:lang w:eastAsia="zh-CN"/>
-        </w:rPr>
-        <w:t xml:space="preserve"> clicks the Cancel Button to cancel the rental form</w:t>
-      </w:r>
-      <w:r>
-        <w:rPr>
-          <w:sz w:val="24"/>
-        </w:rPr>
-        <w:t xml:space="preserve">. </w:t>
-      </w:r>
-      <w:r>
-        <w:rPr>
-          <w:sz w:val="24"/>
-          <w:lang w:eastAsia="zh-CN"/>
-        </w:rPr>
-        <w:t>Otherwise</w:t>
-      </w:r>
-      <w:r>
-        <w:rPr>
-          <w:sz w:val="24"/>
-        </w:rPr>
-        <w:t>, the clerk clicks the COMPLETE button</w:t>
-      </w:r>
-      <w:r>
-        <w:rPr>
-          <w:rFonts w:hint="eastAsia"/>
-          <w:sz w:val="24"/>
-          <w:lang w:eastAsia="zh-CN"/>
-        </w:rPr>
-        <w:t xml:space="preserve"> </w:t>
-      </w:r>
-      <w:r>
-        <w:rPr>
-          <w:sz w:val="24"/>
-          <w:lang w:eastAsia="zh-CN"/>
-        </w:rPr>
-        <w:t>to save it in the system. T</w:t>
-      </w:r>
-      <w:r>
-        <w:rPr>
-          <w:rFonts w:hint="eastAsia"/>
-          <w:sz w:val="24"/>
-          <w:lang w:eastAsia="zh-CN"/>
-        </w:rPr>
-        <w:t>he</w:t>
-      </w:r>
-      <w:r>
-        <w:rPr>
-          <w:sz w:val="24"/>
-          <w:lang w:eastAsia="zh-CN"/>
-        </w:rPr>
-        <w:t>n the</w:t>
-      </w:r>
-      <w:r>
-        <w:rPr>
-          <w:sz w:val="24"/>
-        </w:rPr>
-        <w:t xml:space="preserve"> system </w:t>
-      </w:r>
-      <w:r>
-        <w:rPr>
-          <w:sz w:val="24"/>
-          <w:lang w:eastAsia="zh-CN"/>
-        </w:rPr>
-        <w:t>changes</w:t>
-      </w:r>
-      <w:r>
-        <w:rPr>
-          <w:sz w:val="24"/>
-        </w:rPr>
-        <w:t xml:space="preserve"> the status of each of rented DVDs </w:t>
-      </w:r>
-      <w:r>
-        <w:rPr>
-          <w:sz w:val="24"/>
-          <w:lang w:eastAsia="zh-CN"/>
-        </w:rPr>
-        <w:t>from “in” to</w:t>
-      </w:r>
-      <w:r>
-        <w:rPr>
-          <w:sz w:val="24"/>
-        </w:rPr>
-        <w:t xml:space="preserve"> “out”, and</w:t>
-      </w:r>
-      <w:r>
-        <w:rPr>
-          <w:sz w:val="24"/>
-        </w:rPr>
-        <w:t xml:space="preserve"> </w:t>
-      </w:r>
-      <w:r>
-        <w:rPr>
-          <w:rFonts w:hint="eastAsia"/>
-          <w:sz w:val="24"/>
-          <w:lang w:eastAsia="zh-CN"/>
-        </w:rPr>
-        <w:t>show</w:t>
-      </w:r>
-      <w:r>
-        <w:rPr>
-          <w:sz w:val="24"/>
-          <w:lang w:eastAsia="zh-CN"/>
-        </w:rPr>
-        <w:t>s</w:t>
-      </w:r>
-      <w:r>
-        <w:rPr>
-          <w:sz w:val="24"/>
-        </w:rPr>
-        <w:t xml:space="preserve"> the message “This rental is </w:t>
-      </w:r>
-      <w:r>
-        <w:rPr>
-          <w:rFonts w:hint="eastAsia"/>
-          <w:sz w:val="24"/>
-          <w:lang w:eastAsia="zh-CN"/>
-        </w:rPr>
-        <w:t xml:space="preserve">completed </w:t>
-      </w:r>
-      <w:r>
-        <w:rPr>
-          <w:sz w:val="24"/>
-        </w:rPr>
-        <w:t xml:space="preserve">successfully”. </w:t>
-      </w:r>
-      <w:r>
-        <w:rPr>
-          <w:sz w:val="24"/>
-          <w:lang w:eastAsia="zh-CN"/>
-        </w:rPr>
-        <w:t xml:space="preserve">The clerk </w:t>
-      </w:r>
-      <w:r>
-        <w:rPr>
-          <w:sz w:val="24"/>
-          <w:highlight w:val="yellow"/>
-          <w:lang w:eastAsia="zh-CN"/>
-        </w:rPr>
-        <w:t xml:space="preserve">inputs </w:t>
-      </w:r>
-      <w:r>
-        <w:rPr>
-          <w:sz w:val="24"/>
-          <w:highlight w:val="yellow"/>
-        </w:rPr>
-        <w:t>his/her staff number</w:t>
-      </w:r>
-      <w:r>
-        <w:rPr>
-          <w:sz w:val="24"/>
-          <w:lang w:eastAsia="zh-CN"/>
-        </w:rPr>
-        <w:t xml:space="preserve"> in the system so that the system can link the clerk record to</w:t>
+        </w:rPr>
+        <w:t xml:space="preserve">his/her </w:t>
+      </w:r>
+      <w:r>
+        <w:rPr>
+          <w:sz w:val="24"/>
+          <w:highlight w:val="green"/>
+        </w:rPr>
+        <w:t>staff number</w:t>
+      </w:r>
+      <w:r>
+        <w:rPr>
+          <w:sz w:val="24"/>
+          <w:lang w:eastAsia="zh-CN"/>
+        </w:rPr>
+        <w:t xml:space="preserve"> in the system so that the system can link the </w:t>
+      </w:r>
+      <w:r>
+        <w:rPr>
+          <w:sz w:val="24"/>
+          <w:lang w:eastAsia="zh-CN"/>
+        </w:rPr>
+        <w:t>clerk record</w:t>
+      </w:r>
+      <w:r>
+        <w:rPr>
+          <w:sz w:val="24"/>
+          <w:lang w:eastAsia="zh-CN"/>
+        </w:rPr>
+        <w:t xml:space="preserve"> to</w:t>
       </w:r>
       <w:r>
         <w:rPr>
@@ -2999,7 +3279,46 @@
         <w:rPr>
           <w:sz w:val="24"/>
         </w:rPr>
-        <w:t xml:space="preserve"> and get the refund of the deposit. The store needs the system to record reservations with reservation date, customer card number, DVD barcode and title. When a reserved DVD is returned by a customer or is delivered by a supplier, the store will get the customer information from the system and use the information to </w:t>
+        <w:t xml:space="preserve"> and get the refund of the deposit. The store needs the system to </w:t>
+      </w:r>
+      <w:r>
+        <w:rPr>
+          <w:sz w:val="24"/>
+          <w:highlight w:val="green"/>
+        </w:rPr>
+        <w:t>record reservations</w:t>
+      </w:r>
+      <w:r>
+        <w:rPr>
+          <w:sz w:val="24"/>
+        </w:rPr>
+        <w:t xml:space="preserve"> with </w:t>
+      </w:r>
+      <w:r>
+        <w:rPr>
+          <w:sz w:val="24"/>
+          <w:highlight w:val="green"/>
+        </w:rPr>
+        <w:t>reservation date, customer card number</w:t>
+      </w:r>
+      <w:r>
+        <w:rPr>
+          <w:sz w:val="24"/>
+        </w:rPr>
+        <w:t xml:space="preserve">, </w:t>
+      </w:r>
+      <w:r>
+        <w:rPr>
+          <w:sz w:val="24"/>
+          <w:highlight w:val="green"/>
+        </w:rPr>
+        <w:t>DVD barcode and title</w:t>
+      </w:r>
+      <w:r>
+        <w:rPr>
+          <w:sz w:val="24"/>
+        </w:rPr>
+        <w:t xml:space="preserve">. When a reserved DVD is returned by a customer or is delivered by a supplier, the store will get the customer information from the system and use the information to </w:t>
       </w:r>
       <w:r>
         <w:rPr>

</xml_diff>

<commit_message>
migrated Use case diagram to Star uml
</commit_message>
<xml_diff>
--- a/Info analysis/Course work/CW2/COMP11113 ISAD CW2 specification T1 2024-25.docx
+++ b/Info analysis/Course work/CW2/COMP11113 ISAD CW2 specification T1 2024-25.docx
@@ -1938,7 +1938,20 @@
         <w:rPr>
           <w:sz w:val="24"/>
         </w:rPr>
-        <w:t xml:space="preserve">. If the </w:t>
+        <w:t xml:space="preserve">. </w:t>
+      </w:r>
+      <w:r>
+        <w:rPr>
+          <w:sz w:val="24"/>
+          <w:highlight w:val="magenta"/>
+        </w:rPr>
+        <w:t>If</w:t>
+      </w:r>
+      <w:r>
+        <w:rPr>
+          <w:sz w:val="24"/>
+        </w:rPr>
+        <w:t xml:space="preserve"> the </w:t>
       </w:r>
       <w:r>
         <w:rPr>
@@ -2125,6 +2138,7 @@
       <w:r>
         <w:rPr>
           <w:sz w:val="24"/>
+          <w:highlight w:val="magenta"/>
           <w:lang w:eastAsia="zh-CN"/>
         </w:rPr>
         <w:t>If</w:t>
@@ -2153,7 +2167,22 @@
           <w:sz w:val="24"/>
           <w:lang w:eastAsia="zh-CN"/>
         </w:rPr>
-        <w:t xml:space="preserve">does not match any stored barcode, the system rejects the DVD. Otherwise, the system will add </w:t>
+        <w:t xml:space="preserve">does not match any stored barcode, the system rejects the DVD. </w:t>
+      </w:r>
+      <w:r>
+        <w:rPr>
+          <w:sz w:val="24"/>
+          <w:highlight w:val="magenta"/>
+          <w:lang w:eastAsia="zh-CN"/>
+        </w:rPr>
+        <w:t>Otherwise</w:t>
+      </w:r>
+      <w:r>
+        <w:rPr>
+          <w:sz w:val="24"/>
+          <w:lang w:eastAsia="zh-CN"/>
+        </w:rPr>
+        <w:t xml:space="preserve">, the system will add </w:t>
       </w:r>
       <w:r>
         <w:rPr>

</xml_diff>

<commit_message>
ISAD CW2 Use case diagrams merged to 1
</commit_message>
<xml_diff>
--- a/Info analysis/Course work/CW2/COMP11113 ISAD CW2 specification T1 2024-25.docx
+++ b/Info analysis/Course work/CW2/COMP11113 ISAD CW2 specification T1 2024-25.docx
@@ -913,7 +913,20 @@
         <w:rPr>
           <w:sz w:val="24"/>
         </w:rPr>
-        <w:t xml:space="preserve">When the store needs to buy new DVDs from a supplier, the store manager will find the supplier record from the system, use the system to create an </w:t>
+        <w:t xml:space="preserve">When the store needs to buy new DVDs from a supplier, the </w:t>
+      </w:r>
+      <w:r>
+        <w:rPr>
+          <w:sz w:val="24"/>
+          <w:highlight w:val="yellow"/>
+        </w:rPr>
+        <w:t>store manager</w:t>
+      </w:r>
+      <w:r>
+        <w:rPr>
+          <w:sz w:val="24"/>
+        </w:rPr>
+        <w:t xml:space="preserve"> will find the supplier record from the system, use the system to create an </w:t>
       </w:r>
       <w:r>
         <w:rPr>

</xml_diff>

<commit_message>
Added Structured english to ISAD
</commit_message>
<xml_diff>
--- a/Info analysis/Course work/CW2/COMP11113 ISAD CW2 specification T1 2024-25.docx
+++ b/Info analysis/Course work/CW2/COMP11113 ISAD CW2 specification T1 2024-25.docx
@@ -2061,7 +2061,7 @@
       <w:r>
         <w:rPr>
           <w:sz w:val="24"/>
-          <w:highlight w:val="yellow"/>
+          <w:highlight w:val="red"/>
           <w:lang w:eastAsia="zh-CN"/>
         </w:rPr>
         <w:t>For each</w:t>
@@ -2621,11 +2621,21 @@
           <w:sz w:val="24"/>
           <w:lang w:eastAsia="zh-CN"/>
         </w:rPr>
-        <w:t xml:space="preserve"> without the system. I</w:t>
-      </w:r>
-      <w:r>
-        <w:rPr>
-          <w:sz w:val="24"/>
+        <w:t xml:space="preserve"> without the system. </w:t>
+      </w:r>
+      <w:r>
+        <w:rPr>
+          <w:rFonts w:hint="eastAsia"/>
+          <w:sz w:val="24"/>
+          <w:highlight w:val="magenta"/>
+          <w:lang w:eastAsia="zh-CN"/>
+        </w:rPr>
+        <w:t>I</w:t>
+      </w:r>
+      <w:r>
+        <w:rPr>
+          <w:sz w:val="24"/>
+          <w:highlight w:val="magenta"/>
         </w:rPr>
         <w:t>f the payment is invalid</w:t>
       </w:r>
@@ -2665,7 +2675,16 @@
           <w:sz w:val="24"/>
           <w:lang w:eastAsia="zh-CN"/>
         </w:rPr>
-        <w:t xml:space="preserve"> clicks the Cancel Button to cancel the rental form</w:t>
+        <w:t xml:space="preserve"> clicks the Cancel Button to </w:t>
+      </w:r>
+      <w:r>
+        <w:rPr>
+          <w:rFonts w:hint="eastAsia"/>
+          <w:sz w:val="24"/>
+          <w:highlight w:val="cyan"/>
+          <w:lang w:eastAsia="zh-CN"/>
+        </w:rPr>
+        <w:t>cancel the rental form</w:t>
       </w:r>
       <w:r>
         <w:rPr>
@@ -2684,12 +2703,20 @@
         <w:rPr>
           <w:sz w:val="24"/>
         </w:rPr>
-        <w:t>, the clerk clicks the COMPLETE button</w:t>
+        <w:t xml:space="preserve">, the clerk clicks </w:t>
+      </w:r>
+      <w:r>
+        <w:rPr>
+          <w:sz w:val="24"/>
+          <w:highlight w:val="cyan"/>
+        </w:rPr>
+        <w:t>the COMPLETE button</w:t>
       </w:r>
       <w:r>
         <w:rPr>
           <w:rFonts w:hint="eastAsia"/>
           <w:sz w:val="24"/>
+          <w:highlight w:val="cyan"/>
           <w:lang w:eastAsia="zh-CN"/>
         </w:rPr>
         <w:t xml:space="preserve"> </w:t>
@@ -2697,9 +2724,17 @@
       <w:r>
         <w:rPr>
           <w:sz w:val="24"/>
-          <w:lang w:eastAsia="zh-CN"/>
-        </w:rPr>
-        <w:t>to save it in the system. T</w:t>
+          <w:highlight w:val="cyan"/>
+          <w:lang w:eastAsia="zh-CN"/>
+        </w:rPr>
+        <w:t>to save</w:t>
+      </w:r>
+      <w:r>
+        <w:rPr>
+          <w:sz w:val="24"/>
+          <w:lang w:eastAsia="zh-CN"/>
+        </w:rPr>
+        <w:t xml:space="preserve"> it in the system. T</w:t>
       </w:r>
       <w:r>
         <w:rPr>

</xml_diff>

<commit_message>
Started EA CW and added OOP Class test
</commit_message>
<xml_diff>
--- a/Info analysis/Course work/CW2/COMP11113 ISAD CW2 specification T1 2024-25.docx
+++ b/Info analysis/Course work/CW2/COMP11113 ISAD CW2 specification T1 2024-25.docx
@@ -2808,6 +2808,7 @@
         <w:rPr>
           <w:rFonts w:hint="eastAsia"/>
           <w:sz w:val="24"/>
+          <w:highlight w:val="cyan"/>
           <w:lang w:eastAsia="zh-CN"/>
         </w:rPr>
         <w:t>show</w:t>
@@ -2815,6 +2816,7 @@
       <w:r>
         <w:rPr>
           <w:sz w:val="24"/>
+          <w:highlight w:val="cyan"/>
           <w:lang w:eastAsia="zh-CN"/>
         </w:rPr>
         <w:t>s</w:t>
@@ -2822,8 +2824,15 @@
       <w:r>
         <w:rPr>
           <w:sz w:val="24"/>
-        </w:rPr>
-        <w:t xml:space="preserve"> the message “This rental is </w:t>
+          <w:highlight w:val="cyan"/>
+        </w:rPr>
+        <w:t xml:space="preserve"> the message</w:t>
+      </w:r>
+      <w:r>
+        <w:rPr>
+          <w:sz w:val="24"/>
+        </w:rPr>
+        <w:t xml:space="preserve"> “This rental is </w:t>
       </w:r>
       <w:r>
         <w:rPr>

</xml_diff>